<commit_message>
Last point, work report
</commit_message>
<xml_diff>
--- a/Лабораторная работа.DOCX
+++ b/Лабораторная работа.DOCX
@@ -98,21 +98,49 @@
           <w:sz w:val="48"/>
           <w:szCs w:val="48"/>
         </w:rPr>
-        <w:t xml:space="preserve">Исследование и стандартных контейнеров в языке </w:t>
+        <w:t>Исследование стандартных</w:t>
       </w:r>
       <w:r>
         <w:rPr>
           <w:sz w:val="48"/>
           <w:szCs w:val="48"/>
-          <w:lang w:val="en-US"/>
-        </w:rPr>
-        <w:t>C</w:t>
+        </w:rPr>
+        <w:t xml:space="preserve"> и выполненных</w:t>
       </w:r>
       <w:r>
         <w:rPr>
           <w:sz w:val="48"/>
           <w:szCs w:val="48"/>
         </w:rPr>
+        <w:t xml:space="preserve"> контейнеров </w:t>
+      </w:r>
+      <w:r>
+        <w:rPr>
+          <w:sz w:val="48"/>
+          <w:szCs w:val="48"/>
+        </w:rPr>
+        <w:t>на</w:t>
+      </w:r>
+      <w:r>
+        <w:rPr>
+          <w:sz w:val="48"/>
+          <w:szCs w:val="48"/>
+        </w:rPr>
+        <w:t xml:space="preserve"> языке </w:t>
+      </w:r>
+      <w:r>
+        <w:rPr>
+          <w:sz w:val="48"/>
+          <w:szCs w:val="48"/>
+          <w:lang w:val="en-US"/>
+        </w:rPr>
+        <w:t>C</w:t>
+      </w:r>
+      <w:r>
+        <w:rPr>
+          <w:sz w:val="48"/>
+          <w:szCs w:val="48"/>
+        </w:rPr>
         <w:t>++</w:t>
       </w:r>
     </w:p>
@@ -283,9 +311,6 @@
     <w:p>
       <w:pPr>
         <w:jc w:val="center"/>
-        <w:rPr>
-          <w:lang w:val="en-US"/>
-        </w:rPr>
       </w:pPr>
       <w:r>
         <w:t>Долгопрудный 202</w:t>
@@ -297,8 +322,11 @@
     <w:sdt>
       <w:sdtPr>
         <w:rPr>
-          <w:rFonts w:ascii="Times New Roman" w:hAnsi="Times New Roman" w:cs="Times New Roman"/>
+          <w:rFonts w:ascii="Times New Roman" w:eastAsia="Times New Roman" w:hAnsi="Times New Roman" w:cs="Times New Roman"/>
           <w:color w:val="auto"/>
+          <w:sz w:val="28"/>
+          <w:szCs w:val="28"/>
+          <w:lang w:eastAsia="zh-CN"/>
         </w:rPr>
         <w:id w:val="-1908295858"/>
         <w:docPartObj>
@@ -308,18 +336,14 @@
       </w:sdtPr>
       <w:sdtEndPr>
         <w:rPr>
-          <w:rFonts w:eastAsia="Times New Roman"/>
           <w:b/>
           <w:bCs/>
-          <w:sz w:val="28"/>
-          <w:szCs w:val="28"/>
-          <w:lang w:eastAsia="zh-CN"/>
         </w:rPr>
       </w:sdtEndPr>
       <w:sdtContent>
         <w:p>
           <w:pPr>
-            <w:pStyle w:val="aa"/>
+            <w:pStyle w:val="ab"/>
             <w:rPr>
               <w:rFonts w:ascii="Times New Roman" w:hAnsi="Times New Roman" w:cs="Times New Roman"/>
               <w:color w:val="auto"/>
@@ -340,7 +364,11 @@
               <w:tab w:val="right" w:leader="dot" w:pos="9345"/>
             </w:tabs>
             <w:rPr>
+              <w:rFonts w:asciiTheme="minorHAnsi" w:eastAsiaTheme="minorEastAsia" w:hAnsiTheme="minorHAnsi" w:cstheme="minorBidi"/>
               <w:noProof/>
+              <w:sz w:val="22"/>
+              <w:szCs w:val="22"/>
+              <w:lang w:eastAsia="ru-RU"/>
             </w:rPr>
           </w:pPr>
           <w:r>
@@ -352,46 +380,41 @@
           <w:r>
             <w:fldChar w:fldCharType="separate"/>
           </w:r>
-          <w:hyperlink w:anchor="_Toc68279211" w:history="1">
-            <w:r>
-              <w:rPr>
-                <w:rStyle w:val="ab"/>
-                <w:noProof/>
-                <w:color w:val="auto"/>
+          <w:hyperlink w:anchor="_Toc68468038" w:history="1">
+            <w:r>
+              <w:rPr>
+                <w:rStyle w:val="ac"/>
+                <w:noProof/>
                 <w:lang w:val="en-US"/>
               </w:rPr>
               <w:t>Capacity</w:t>
             </w:r>
             <w:r>
               <w:rPr>
-                <w:rStyle w:val="ab"/>
-                <w:noProof/>
-                <w:color w:val="auto"/>
+                <w:rStyle w:val="ac"/>
+                <w:noProof/>
               </w:rPr>
               <w:t xml:space="preserve"> и </w:t>
             </w:r>
             <w:r>
               <w:rPr>
-                <w:rStyle w:val="ab"/>
-                <w:noProof/>
-                <w:color w:val="auto"/>
+                <w:rStyle w:val="ac"/>
+                <w:noProof/>
                 <w:lang w:val="en-US"/>
               </w:rPr>
               <w:t>size</w:t>
             </w:r>
             <w:r>
               <w:rPr>
-                <w:rStyle w:val="ab"/>
-                <w:noProof/>
-                <w:color w:val="auto"/>
+                <w:rStyle w:val="ac"/>
+                <w:noProof/>
               </w:rPr>
               <w:t xml:space="preserve"> для контейнера </w:t>
             </w:r>
             <w:r>
               <w:rPr>
-                <w:rStyle w:val="ab"/>
-                <w:noProof/>
-                <w:color w:val="auto"/>
+                <w:rStyle w:val="ac"/>
+                <w:noProof/>
                 <w:lang w:val="en-US"/>
               </w:rPr>
               <w:t>vector</w:t>
@@ -415,7 +438,7 @@
                 <w:noProof/>
                 <w:webHidden/>
               </w:rPr>
-              <w:instrText xml:space="preserve"> PAGEREF _Toc68279211 \h </w:instrText>
+              <w:instrText xml:space="preserve"> PAGEREF _Toc68468038 \h </w:instrText>
             </w:r>
             <w:r>
               <w:rPr>
@@ -453,49 +476,48 @@
               <w:tab w:val="right" w:leader="dot" w:pos="9345"/>
             </w:tabs>
             <w:rPr>
+              <w:rFonts w:asciiTheme="minorHAnsi" w:eastAsiaTheme="minorEastAsia" w:hAnsiTheme="minorHAnsi" w:cstheme="minorBidi"/>
               <w:noProof/>
+              <w:sz w:val="22"/>
+              <w:szCs w:val="22"/>
+              <w:lang w:eastAsia="ru-RU"/>
             </w:rPr>
           </w:pPr>
-          <w:hyperlink w:anchor="_Toc68279212" w:history="1">
-            <w:r>
-              <w:rPr>
-                <w:rStyle w:val="ab"/>
-                <w:noProof/>
-                <w:color w:val="auto"/>
+          <w:hyperlink w:anchor="_Toc68468039" w:history="1">
+            <w:r>
+              <w:rPr>
+                <w:rStyle w:val="ac"/>
+                <w:noProof/>
                 <w:lang w:val="en-US"/>
               </w:rPr>
               <w:t>Insert</w:t>
             </w:r>
             <w:r>
               <w:rPr>
-                <w:rStyle w:val="ab"/>
-                <w:noProof/>
-                <w:color w:val="auto"/>
+                <w:rStyle w:val="ac"/>
+                <w:noProof/>
               </w:rPr>
               <w:t xml:space="preserve"> для контейнеров </w:t>
             </w:r>
             <w:r>
               <w:rPr>
-                <w:rStyle w:val="ab"/>
-                <w:noProof/>
-                <w:color w:val="auto"/>
+                <w:rStyle w:val="ac"/>
+                <w:noProof/>
                 <w:lang w:val="en-US"/>
               </w:rPr>
               <w:t>vector</w:t>
             </w:r>
             <w:r>
               <w:rPr>
-                <w:rStyle w:val="ab"/>
-                <w:noProof/>
-                <w:color w:val="auto"/>
+                <w:rStyle w:val="ac"/>
+                <w:noProof/>
               </w:rPr>
               <w:t xml:space="preserve"> и </w:t>
             </w:r>
             <w:r>
               <w:rPr>
-                <w:rStyle w:val="ab"/>
-                <w:noProof/>
-                <w:color w:val="auto"/>
+                <w:rStyle w:val="ac"/>
+                <w:noProof/>
                 <w:lang w:val="en-US"/>
               </w:rPr>
               <w:t>subvector</w:t>
@@ -519,7 +541,7 @@
                 <w:noProof/>
                 <w:webHidden/>
               </w:rPr>
-              <w:instrText xml:space="preserve"> PAGEREF _Toc68279212 \h </w:instrText>
+              <w:instrText xml:space="preserve"> PAGEREF _Toc68468039 \h </w:instrText>
             </w:r>
             <w:r>
               <w:rPr>
@@ -557,49 +579,48 @@
               <w:tab w:val="right" w:leader="dot" w:pos="9345"/>
             </w:tabs>
             <w:rPr>
+              <w:rFonts w:asciiTheme="minorHAnsi" w:eastAsiaTheme="minorEastAsia" w:hAnsiTheme="minorHAnsi" w:cstheme="minorBidi"/>
               <w:noProof/>
+              <w:sz w:val="22"/>
+              <w:szCs w:val="22"/>
+              <w:lang w:eastAsia="ru-RU"/>
             </w:rPr>
           </w:pPr>
-          <w:hyperlink w:anchor="_Toc68279213" w:history="1">
-            <w:r>
-              <w:rPr>
-                <w:rStyle w:val="ab"/>
-                <w:noProof/>
-                <w:color w:val="auto"/>
+          <w:hyperlink w:anchor="_Toc68468040" w:history="1">
+            <w:r>
+              <w:rPr>
+                <w:rStyle w:val="ac"/>
+                <w:noProof/>
                 <w:lang w:val="en-US"/>
               </w:rPr>
               <w:t>Erase</w:t>
             </w:r>
             <w:r>
               <w:rPr>
-                <w:rStyle w:val="ab"/>
-                <w:noProof/>
-                <w:color w:val="auto"/>
+                <w:rStyle w:val="ac"/>
+                <w:noProof/>
               </w:rPr>
               <w:t xml:space="preserve"> для контейнеров </w:t>
             </w:r>
             <w:r>
               <w:rPr>
-                <w:rStyle w:val="ab"/>
-                <w:noProof/>
-                <w:color w:val="auto"/>
+                <w:rStyle w:val="ac"/>
+                <w:noProof/>
                 <w:lang w:val="en-US"/>
               </w:rPr>
               <w:t>vector</w:t>
             </w:r>
             <w:r>
               <w:rPr>
-                <w:rStyle w:val="ab"/>
-                <w:noProof/>
-                <w:color w:val="auto"/>
+                <w:rStyle w:val="ac"/>
+                <w:noProof/>
               </w:rPr>
               <w:t xml:space="preserve"> и </w:t>
             </w:r>
             <w:r>
               <w:rPr>
-                <w:rStyle w:val="ab"/>
-                <w:noProof/>
-                <w:color w:val="auto"/>
+                <w:rStyle w:val="ac"/>
+                <w:noProof/>
                 <w:lang w:val="en-US"/>
               </w:rPr>
               <w:t>subvector</w:t>
@@ -623,7 +644,7 @@
                 <w:noProof/>
                 <w:webHidden/>
               </w:rPr>
-              <w:instrText xml:space="preserve"> PAGEREF _Toc68279213 \h </w:instrText>
+              <w:instrText xml:space="preserve"> PAGEREF _Toc68468040 \h </w:instrText>
             </w:r>
             <w:r>
               <w:rPr>
@@ -661,66 +682,63 @@
               <w:tab w:val="right" w:leader="dot" w:pos="9345"/>
             </w:tabs>
             <w:rPr>
+              <w:rFonts w:asciiTheme="minorHAnsi" w:eastAsiaTheme="minorEastAsia" w:hAnsiTheme="minorHAnsi" w:cstheme="minorBidi"/>
               <w:noProof/>
+              <w:sz w:val="22"/>
+              <w:szCs w:val="22"/>
+              <w:lang w:eastAsia="ru-RU"/>
             </w:rPr>
           </w:pPr>
-          <w:hyperlink w:anchor="_Toc68279214" w:history="1">
-            <w:r>
-              <w:rPr>
-                <w:rStyle w:val="ab"/>
-                <w:noProof/>
-                <w:color w:val="auto"/>
+          <w:hyperlink w:anchor="_Toc68468041" w:history="1">
+            <w:r>
+              <w:rPr>
+                <w:rStyle w:val="ac"/>
+                <w:noProof/>
                 <w:lang w:val="en-US"/>
               </w:rPr>
               <w:t xml:space="preserve">Random access </w:t>
             </w:r>
             <w:r>
               <w:rPr>
-                <w:rStyle w:val="ab"/>
-                <w:noProof/>
-                <w:color w:val="auto"/>
+                <w:rStyle w:val="ac"/>
+                <w:noProof/>
               </w:rPr>
               <w:t>для</w:t>
             </w:r>
             <w:r>
               <w:rPr>
-                <w:rStyle w:val="ab"/>
-                <w:noProof/>
-                <w:color w:val="auto"/>
+                <w:rStyle w:val="ac"/>
+                <w:noProof/>
                 <w:lang w:val="en-US"/>
               </w:rPr>
               <w:t xml:space="preserve"> </w:t>
             </w:r>
             <w:r>
               <w:rPr>
-                <w:rStyle w:val="ab"/>
-                <w:noProof/>
-                <w:color w:val="auto"/>
+                <w:rStyle w:val="ac"/>
+                <w:noProof/>
               </w:rPr>
               <w:t>контейнеров</w:t>
             </w:r>
             <w:r>
               <w:rPr>
-                <w:rStyle w:val="ab"/>
-                <w:noProof/>
-                <w:color w:val="auto"/>
+                <w:rStyle w:val="ac"/>
+                <w:noProof/>
                 <w:lang w:val="en-US"/>
               </w:rPr>
               <w:t xml:space="preserve"> vector </w:t>
             </w:r>
             <w:r>
               <w:rPr>
-                <w:rStyle w:val="ab"/>
-                <w:noProof/>
-                <w:color w:val="auto"/>
+                <w:rStyle w:val="ac"/>
+                <w:noProof/>
               </w:rPr>
               <w:t>и</w:t>
             </w:r>
             <w:r>
               <w:rPr>
-                <w:rStyle w:val="ab"/>
-                <w:noProof/>
-                <w:color w:val="auto"/>
+                <w:rStyle w:val="ac"/>
+                <w:noProof/>
                 <w:lang w:val="en-US"/>
               </w:rPr>
               <w:t xml:space="preserve"> subvector</w:t>
@@ -744,7 +762,7 @@
                 <w:noProof/>
                 <w:webHidden/>
               </w:rPr>
-              <w:instrText xml:space="preserve"> PAGEREF _Toc68279214 \h </w:instrText>
+              <w:instrText xml:space="preserve"> PAGEREF _Toc68468041 \h </w:instrText>
             </w:r>
             <w:r>
               <w:rPr>
@@ -782,66 +800,63 @@
               <w:tab w:val="right" w:leader="dot" w:pos="9345"/>
             </w:tabs>
             <w:rPr>
+              <w:rFonts w:asciiTheme="minorHAnsi" w:eastAsiaTheme="minorEastAsia" w:hAnsiTheme="minorHAnsi" w:cstheme="minorBidi"/>
               <w:noProof/>
+              <w:sz w:val="22"/>
+              <w:szCs w:val="22"/>
+              <w:lang w:eastAsia="ru-RU"/>
             </w:rPr>
           </w:pPr>
-          <w:hyperlink w:anchor="_Toc68279215" w:history="1">
-            <w:r>
-              <w:rPr>
-                <w:rStyle w:val="ab"/>
-                <w:noProof/>
-                <w:color w:val="auto"/>
+          <w:hyperlink w:anchor="_Toc68468042" w:history="1">
+            <w:r>
+              <w:rPr>
+                <w:rStyle w:val="ac"/>
+                <w:noProof/>
                 <w:lang w:val="en-US"/>
               </w:rPr>
               <w:t xml:space="preserve">Push_front </w:t>
             </w:r>
             <w:r>
               <w:rPr>
-                <w:rStyle w:val="ab"/>
-                <w:noProof/>
-                <w:color w:val="auto"/>
+                <w:rStyle w:val="ac"/>
+                <w:noProof/>
               </w:rPr>
               <w:t>для</w:t>
             </w:r>
             <w:r>
               <w:rPr>
-                <w:rStyle w:val="ab"/>
-                <w:noProof/>
-                <w:color w:val="auto"/>
+                <w:rStyle w:val="ac"/>
+                <w:noProof/>
                 <w:lang w:val="en-US"/>
               </w:rPr>
               <w:t xml:space="preserve"> </w:t>
             </w:r>
             <w:r>
               <w:rPr>
-                <w:rStyle w:val="ab"/>
-                <w:noProof/>
-                <w:color w:val="auto"/>
+                <w:rStyle w:val="ac"/>
+                <w:noProof/>
               </w:rPr>
               <w:t>контейнеров</w:t>
             </w:r>
             <w:r>
               <w:rPr>
-                <w:rStyle w:val="ab"/>
-                <w:noProof/>
-                <w:color w:val="auto"/>
+                <w:rStyle w:val="ac"/>
+                <w:noProof/>
                 <w:lang w:val="en-US"/>
               </w:rPr>
               <w:t xml:space="preserve"> forward_list </w:t>
             </w:r>
             <w:r>
               <w:rPr>
-                <w:rStyle w:val="ab"/>
-                <w:noProof/>
-                <w:color w:val="auto"/>
+                <w:rStyle w:val="ac"/>
+                <w:noProof/>
               </w:rPr>
               <w:t>и</w:t>
             </w:r>
             <w:r>
               <w:rPr>
-                <w:rStyle w:val="ab"/>
-                <w:noProof/>
-                <w:color w:val="auto"/>
+                <w:rStyle w:val="ac"/>
+                <w:noProof/>
                 <w:lang w:val="en-US"/>
               </w:rPr>
               <w:t xml:space="preserve"> subforward_list</w:t>
@@ -865,7 +880,7 @@
                 <w:noProof/>
                 <w:webHidden/>
               </w:rPr>
-              <w:instrText xml:space="preserve"> PAGEREF _Toc68279215 \h </w:instrText>
+              <w:instrText xml:space="preserve"> PAGEREF _Toc68468042 \h </w:instrText>
             </w:r>
             <w:r>
               <w:rPr>
@@ -885,7 +900,7 @@
                 <w:noProof/>
                 <w:webHidden/>
               </w:rPr>
-              <w:t>7</w:t>
+              <w:t>8</w:t>
             </w:r>
             <w:r>
               <w:rPr>
@@ -903,66 +918,63 @@
               <w:tab w:val="right" w:leader="dot" w:pos="9345"/>
             </w:tabs>
             <w:rPr>
+              <w:rFonts w:asciiTheme="minorHAnsi" w:eastAsiaTheme="minorEastAsia" w:hAnsiTheme="minorHAnsi" w:cstheme="minorBidi"/>
               <w:noProof/>
+              <w:sz w:val="22"/>
+              <w:szCs w:val="22"/>
+              <w:lang w:eastAsia="ru-RU"/>
             </w:rPr>
           </w:pPr>
-          <w:hyperlink w:anchor="_Toc68279216" w:history="1">
-            <w:r>
-              <w:rPr>
-                <w:rStyle w:val="ab"/>
-                <w:noProof/>
-                <w:color w:val="auto"/>
+          <w:hyperlink w:anchor="_Toc68468043" w:history="1">
+            <w:r>
+              <w:rPr>
+                <w:rStyle w:val="ac"/>
+                <w:noProof/>
                 <w:lang w:val="en-US"/>
               </w:rPr>
               <w:t xml:space="preserve">Pop_front </w:t>
             </w:r>
             <w:r>
               <w:rPr>
-                <w:rStyle w:val="ab"/>
-                <w:noProof/>
-                <w:color w:val="auto"/>
+                <w:rStyle w:val="ac"/>
+                <w:noProof/>
               </w:rPr>
               <w:t>для</w:t>
             </w:r>
             <w:r>
               <w:rPr>
-                <w:rStyle w:val="ab"/>
-                <w:noProof/>
-                <w:color w:val="auto"/>
+                <w:rStyle w:val="ac"/>
+                <w:noProof/>
                 <w:lang w:val="en-US"/>
               </w:rPr>
               <w:t xml:space="preserve"> </w:t>
             </w:r>
             <w:r>
               <w:rPr>
-                <w:rStyle w:val="ab"/>
-                <w:noProof/>
-                <w:color w:val="auto"/>
+                <w:rStyle w:val="ac"/>
+                <w:noProof/>
               </w:rPr>
               <w:t>контейнеров</w:t>
             </w:r>
             <w:r>
               <w:rPr>
-                <w:rStyle w:val="ab"/>
-                <w:noProof/>
-                <w:color w:val="auto"/>
+                <w:rStyle w:val="ac"/>
+                <w:noProof/>
                 <w:lang w:val="en-US"/>
               </w:rPr>
               <w:t xml:space="preserve"> forward_list </w:t>
             </w:r>
             <w:r>
               <w:rPr>
-                <w:rStyle w:val="ab"/>
-                <w:noProof/>
-                <w:color w:val="auto"/>
+                <w:rStyle w:val="ac"/>
+                <w:noProof/>
               </w:rPr>
               <w:t>и</w:t>
             </w:r>
             <w:r>
               <w:rPr>
-                <w:rStyle w:val="ab"/>
-                <w:noProof/>
-                <w:color w:val="auto"/>
+                <w:rStyle w:val="ac"/>
+                <w:noProof/>
                 <w:lang w:val="en-US"/>
               </w:rPr>
               <w:t xml:space="preserve"> subforward_list</w:t>
@@ -986,7 +998,7 @@
                 <w:noProof/>
                 <w:webHidden/>
               </w:rPr>
-              <w:instrText xml:space="preserve"> PAGEREF _Toc68279216 \h </w:instrText>
+              <w:instrText xml:space="preserve"> PAGEREF _Toc68468043 \h </w:instrText>
             </w:r>
             <w:r>
               <w:rPr>
@@ -1006,7 +1018,151 @@
                 <w:noProof/>
                 <w:webHidden/>
               </w:rPr>
-              <w:t>8</w:t>
+              <w:t>9</w:t>
+            </w:r>
+            <w:r>
+              <w:rPr>
+                <w:noProof/>
+                <w:webHidden/>
+              </w:rPr>
+              <w:fldChar w:fldCharType="end"/>
+            </w:r>
+          </w:hyperlink>
+        </w:p>
+        <w:p>
+          <w:pPr>
+            <w:pStyle w:val="11"/>
+            <w:tabs>
+              <w:tab w:val="right" w:leader="dot" w:pos="9345"/>
+            </w:tabs>
+            <w:rPr>
+              <w:rFonts w:asciiTheme="minorHAnsi" w:eastAsiaTheme="minorEastAsia" w:hAnsiTheme="minorHAnsi" w:cstheme="minorBidi"/>
+              <w:noProof/>
+              <w:sz w:val="22"/>
+              <w:szCs w:val="22"/>
+              <w:lang w:eastAsia="ru-RU"/>
+            </w:rPr>
+          </w:pPr>
+          <w:hyperlink w:anchor="_Toc68468044" w:history="1">
+            <w:r>
+              <w:rPr>
+                <w:rStyle w:val="ac"/>
+                <w:noProof/>
+              </w:rPr>
+              <w:t>Обход контейнеров</w:t>
+            </w:r>
+            <w:r>
+              <w:rPr>
+                <w:noProof/>
+                <w:webHidden/>
+              </w:rPr>
+              <w:tab/>
+            </w:r>
+            <w:r>
+              <w:rPr>
+                <w:noProof/>
+                <w:webHidden/>
+              </w:rPr>
+              <w:fldChar w:fldCharType="begin"/>
+            </w:r>
+            <w:r>
+              <w:rPr>
+                <w:noProof/>
+                <w:webHidden/>
+              </w:rPr>
+              <w:instrText xml:space="preserve"> PAGEREF _Toc68468044 \h </w:instrText>
+            </w:r>
+            <w:r>
+              <w:rPr>
+                <w:noProof/>
+                <w:webHidden/>
+              </w:rPr>
+            </w:r>
+            <w:r>
+              <w:rPr>
+                <w:noProof/>
+                <w:webHidden/>
+              </w:rPr>
+              <w:fldChar w:fldCharType="separate"/>
+            </w:r>
+            <w:r>
+              <w:rPr>
+                <w:noProof/>
+                <w:webHidden/>
+              </w:rPr>
+              <w:t>10</w:t>
+            </w:r>
+            <w:r>
+              <w:rPr>
+                <w:noProof/>
+                <w:webHidden/>
+              </w:rPr>
+              <w:fldChar w:fldCharType="end"/>
+            </w:r>
+          </w:hyperlink>
+        </w:p>
+        <w:p>
+          <w:pPr>
+            <w:pStyle w:val="11"/>
+            <w:tabs>
+              <w:tab w:val="right" w:leader="dot" w:pos="9345"/>
+            </w:tabs>
+            <w:rPr>
+              <w:rFonts w:asciiTheme="minorHAnsi" w:eastAsiaTheme="minorEastAsia" w:hAnsiTheme="minorHAnsi" w:cstheme="minorBidi"/>
+              <w:noProof/>
+              <w:sz w:val="22"/>
+              <w:szCs w:val="22"/>
+              <w:lang w:eastAsia="ru-RU"/>
+            </w:rPr>
+          </w:pPr>
+          <w:hyperlink w:anchor="_Toc68468045" w:history="1">
+            <w:r>
+              <w:rPr>
+                <w:rStyle w:val="ac"/>
+                <w:noProof/>
+              </w:rPr>
+              <w:t>Вывод</w:t>
+            </w:r>
+            <w:r>
+              <w:rPr>
+                <w:noProof/>
+                <w:webHidden/>
+              </w:rPr>
+              <w:tab/>
+            </w:r>
+            <w:r>
+              <w:rPr>
+                <w:noProof/>
+                <w:webHidden/>
+              </w:rPr>
+              <w:fldChar w:fldCharType="begin"/>
+            </w:r>
+            <w:r>
+              <w:rPr>
+                <w:noProof/>
+                <w:webHidden/>
+              </w:rPr>
+              <w:instrText xml:space="preserve"> PAGEREF _Toc68468045 \h </w:instrText>
+            </w:r>
+            <w:r>
+              <w:rPr>
+                <w:noProof/>
+                <w:webHidden/>
+              </w:rPr>
+            </w:r>
+            <w:r>
+              <w:rPr>
+                <w:noProof/>
+                <w:webHidden/>
+              </w:rPr>
+              <w:fldChar w:fldCharType="separate"/>
+            </w:r>
+            <w:r>
+              <w:rPr>
+                <w:noProof/>
+                <w:webHidden/>
+              </w:rPr>
+              <w:t>11</w:t>
             </w:r>
             <w:r>
               <w:rPr>
@@ -1043,10 +1199,10 @@
     </w:p>
     <w:p>
       <w:pPr>
-        <w:pStyle w:val="a4"/>
+        <w:pStyle w:val="a5"/>
         <w:outlineLvl w:val="0"/>
       </w:pPr>
-      <w:bookmarkStart w:id="1" w:name="_Toc68279211"/>
+      <w:bookmarkStart w:id="1" w:name="_Toc68468038"/>
       <w:r>
         <w:rPr>
           <w:lang w:val="en-US"/>
@@ -1192,10 +1348,10 @@
     </w:p>
     <w:p>
       <w:pPr>
-        <w:pStyle w:val="a4"/>
+        <w:pStyle w:val="a5"/>
         <w:outlineLvl w:val="0"/>
       </w:pPr>
-      <w:bookmarkStart w:id="2" w:name="_Toc68279212"/>
+      <w:bookmarkStart w:id="2" w:name="_Toc68468039"/>
       <w:r>
         <w:rPr>
           <w:lang w:val="en-US"/>
@@ -1218,7 +1374,6 @@
       <w:r>
         <w:t xml:space="preserve">и </w:t>
       </w:r>
-      <w:proofErr w:type="spellStart"/>
       <w:r>
         <w:rPr>
           <w:lang w:val="en-US"/>
@@ -1226,7 +1381,6 @@
         <w:t>subvector</w:t>
       </w:r>
       <w:bookmarkEnd w:id="2"/>
-      <w:proofErr w:type="spellEnd"/>
     </w:p>
     <w:p>
       <w:pPr>
@@ -1305,14 +1459,28 @@
           <w:sz w:val="36"/>
           <w:szCs w:val="36"/>
         </w:rPr>
-        <w:t xml:space="preserve">На этом графике мы можем видеть, </w:t>
-      </w:r>
-      <w:r>
-        <w:rPr>
-          <w:sz w:val="36"/>
-          <w:szCs w:val="36"/>
-        </w:rPr>
-        <w:t xml:space="preserve">сложность вставки: </w:t>
+        <w:t>На этом графике мы можем видеть,</w:t>
+      </w:r>
+      <w:r>
+        <w:rPr>
+          <w:sz w:val="36"/>
+          <w:szCs w:val="36"/>
+        </w:rPr>
+        <w:t xml:space="preserve"> что</w:t>
+      </w:r>
+      <w:r>
+        <w:rPr>
+          <w:sz w:val="36"/>
+          <w:szCs w:val="36"/>
+        </w:rPr>
+        <w:t xml:space="preserve"> </w:t>
+      </w:r>
+      <w:r>
+        <w:rPr>
+          <w:sz w:val="36"/>
+          <w:szCs w:val="36"/>
+        </w:rPr>
+        <w:t xml:space="preserve">сложность вставки </w:t>
       </w:r>
       <w:r>
         <w:rPr>
@@ -1349,7 +1517,21 @@
           <w:sz w:val="36"/>
           <w:szCs w:val="36"/>
         </w:rPr>
-        <w:t xml:space="preserve"> для обоих алгоритмов, коэффициент при </w:t>
+        <w:t xml:space="preserve"> для обоих </w:t>
+      </w:r>
+      <w:r>
+        <w:rPr>
+          <w:sz w:val="36"/>
+          <w:szCs w:val="36"/>
+        </w:rPr>
+        <w:t>контейнеров</w:t>
+      </w:r>
+      <w:r>
+        <w:rPr>
+          <w:sz w:val="36"/>
+          <w:szCs w:val="36"/>
+        </w:rPr>
+        <w:t xml:space="preserve">, коэффициент при </w:t>
       </w:r>
       <w:r>
         <w:rPr>
@@ -1381,7 +1563,6 @@
         </w:rPr>
         <w:t xml:space="preserve">) у </w:t>
       </w:r>
-      <w:proofErr w:type="spellStart"/>
       <w:r>
         <w:rPr>
           <w:sz w:val="36"/>
@@ -1390,7 +1571,6 @@
         </w:rPr>
         <w:t>subvector</w:t>
       </w:r>
-      <w:proofErr w:type="spellEnd"/>
       <w:r>
         <w:rPr>
           <w:sz w:val="36"/>
@@ -1429,10 +1609,10 @@
     </w:p>
     <w:p>
       <w:pPr>
-        <w:pStyle w:val="a4"/>
+        <w:pStyle w:val="a5"/>
         <w:outlineLvl w:val="0"/>
       </w:pPr>
-      <w:bookmarkStart w:id="3" w:name="_Toc68279213"/>
+      <w:bookmarkStart w:id="3" w:name="_Toc68468040"/>
       <w:r>
         <w:rPr>
           <w:lang w:val="en-US"/>
@@ -1461,7 +1641,6 @@
       <w:r>
         <w:t xml:space="preserve">и </w:t>
       </w:r>
-      <w:proofErr w:type="spellStart"/>
       <w:r>
         <w:rPr>
           <w:lang w:val="en-US"/>
@@ -1469,7 +1648,6 @@
         <w:t>subvector</w:t>
       </w:r>
       <w:bookmarkEnd w:id="3"/>
-      <w:proofErr w:type="spellEnd"/>
     </w:p>
     <w:p>
       <w:pPr>
@@ -1544,21 +1722,21 @@
           <w:sz w:val="36"/>
           <w:szCs w:val="36"/>
         </w:rPr>
-        <w:t xml:space="preserve">На этом графике мы можем видеть, сложность </w:t>
-      </w:r>
-      <w:r>
-        <w:rPr>
-          <w:sz w:val="36"/>
-          <w:szCs w:val="36"/>
-        </w:rPr>
-        <w:t>удаления</w:t>
-      </w:r>
-      <w:r>
-        <w:rPr>
-          <w:sz w:val="36"/>
-          <w:szCs w:val="36"/>
-        </w:rPr>
-        <w:t xml:space="preserve">: </w:t>
+        <w:t>На этом графике мы можем видеть,</w:t>
+      </w:r>
+      <w:r>
+        <w:rPr>
+          <w:sz w:val="36"/>
+          <w:szCs w:val="36"/>
+        </w:rPr>
+        <w:t xml:space="preserve"> что</w:t>
+      </w:r>
+      <w:r>
+        <w:rPr>
+          <w:sz w:val="36"/>
+          <w:szCs w:val="36"/>
+        </w:rPr>
+        <w:t xml:space="preserve"> сложность удаления </w:t>
       </w:r>
       <w:r>
         <w:rPr>
@@ -1588,7 +1766,21 @@
           <w:sz w:val="36"/>
           <w:szCs w:val="36"/>
         </w:rPr>
-        <w:t xml:space="preserve">) для обоих алгоритмов, коэффициент при </w:t>
+        <w:t xml:space="preserve">) для обоих </w:t>
+      </w:r>
+      <w:r>
+        <w:rPr>
+          <w:sz w:val="36"/>
+          <w:szCs w:val="36"/>
+        </w:rPr>
+        <w:t>контейнеров</w:t>
+      </w:r>
+      <w:r>
+        <w:rPr>
+          <w:sz w:val="36"/>
+          <w:szCs w:val="36"/>
+        </w:rPr>
+        <w:t xml:space="preserve">, коэффициент при </w:t>
       </w:r>
       <w:r>
         <w:rPr>
@@ -1620,7 +1812,6 @@
         </w:rPr>
         <w:t xml:space="preserve">) у </w:t>
       </w:r>
-      <w:proofErr w:type="spellStart"/>
       <w:r>
         <w:rPr>
           <w:sz w:val="36"/>
@@ -1629,7 +1820,6 @@
         </w:rPr>
         <w:t>subvector</w:t>
       </w:r>
-      <w:proofErr w:type="spellEnd"/>
       <w:r>
         <w:rPr>
           <w:sz w:val="36"/>
@@ -1661,14 +1851,14 @@
     </w:p>
     <w:p>
       <w:pPr>
-        <w:pStyle w:val="a4"/>
+        <w:pStyle w:val="a5"/>
         <w:outlineLvl w:val="0"/>
         <w:rPr>
           <w:noProof/>
           <w:lang w:val="en-US"/>
         </w:rPr>
       </w:pPr>
-      <w:bookmarkStart w:id="4" w:name="_Toc68279214"/>
+      <w:bookmarkStart w:id="4" w:name="_Toc68468041"/>
       <w:r>
         <w:rPr>
           <w:noProof/>
@@ -1721,7 +1911,6 @@
         <w:t xml:space="preserve"> </w:t>
       </w:r>
       <w:bookmarkStart w:id="5" w:name="_Hlk68280388"/>
-      <w:proofErr w:type="spellStart"/>
       <w:r>
         <w:rPr>
           <w:lang w:val="en-US"/>
@@ -1730,7 +1919,6 @@
       </w:r>
       <w:bookmarkEnd w:id="4"/>
       <w:bookmarkEnd w:id="5"/>
-      <w:proofErr w:type="spellEnd"/>
     </w:p>
     <w:p>
       <w:pPr>
@@ -1805,7 +1993,21 @@
           <w:sz w:val="36"/>
           <w:szCs w:val="36"/>
         </w:rPr>
-        <w:t xml:space="preserve">На этом графике мы можем видеть, сложность </w:t>
+        <w:t>На этом графике мы можем видеть,</w:t>
+      </w:r>
+      <w:r>
+        <w:rPr>
+          <w:sz w:val="36"/>
+          <w:szCs w:val="36"/>
+        </w:rPr>
+        <w:t xml:space="preserve"> что</w:t>
+      </w:r>
+      <w:r>
+        <w:rPr>
+          <w:sz w:val="36"/>
+          <w:szCs w:val="36"/>
+        </w:rPr>
+        <w:t xml:space="preserve"> сложность </w:t>
       </w:r>
       <w:r>
         <w:rPr>
@@ -1819,9 +2021,8 @@
           <w:sz w:val="36"/>
           <w:szCs w:val="36"/>
         </w:rPr>
-        <w:t xml:space="preserve">: </w:t>
-      </w:r>
-      <w:proofErr w:type="gramStart"/>
+        <w:t xml:space="preserve"> </w:t>
+      </w:r>
       <w:r>
         <w:rPr>
           <w:sz w:val="36"/>
@@ -1837,7 +2038,6 @@
         </w:rPr>
         <w:t>(</w:t>
       </w:r>
-      <w:proofErr w:type="gramEnd"/>
       <w:r>
         <w:rPr>
           <w:sz w:val="36"/>
@@ -1850,7 +2050,21 @@
           <w:sz w:val="36"/>
           <w:szCs w:val="36"/>
         </w:rPr>
-        <w:t>) для обоих алгоритмов, коэффициент</w:t>
+        <w:t xml:space="preserve">) для обоих </w:t>
+      </w:r>
+      <w:r>
+        <w:rPr>
+          <w:sz w:val="36"/>
+          <w:szCs w:val="36"/>
+        </w:rPr>
+        <w:t>контейнеров</w:t>
+      </w:r>
+      <w:r>
+        <w:rPr>
+          <w:sz w:val="36"/>
+          <w:szCs w:val="36"/>
+        </w:rPr>
+        <w:t>, коэффициент</w:t>
       </w:r>
       <w:r>
         <w:rPr>
@@ -1895,7 +2109,23 @@
           <w:sz w:val="36"/>
           <w:szCs w:val="36"/>
         </w:rPr>
-        <w:t xml:space="preserve">Чтобы рассмотреть детали обрежем начало и </w:t>
+        <w:t xml:space="preserve">Чтобы рассмотреть детали </w:t>
+      </w:r>
+      <w:r>
+        <w:rPr>
+          <w:noProof/>
+          <w:sz w:val="36"/>
+          <w:szCs w:val="36"/>
+        </w:rPr>
+        <w:t>приблизим</w:t>
+      </w:r>
+      <w:r>
+        <w:rPr>
+          <w:noProof/>
+          <w:sz w:val="36"/>
+          <w:szCs w:val="36"/>
+        </w:rPr>
+        <w:t xml:space="preserve"> начало и </w:t>
       </w:r>
       <w:r>
         <w:rPr>
@@ -2010,7 +2240,7 @@
           <w:sz w:val="36"/>
           <w:szCs w:val="36"/>
         </w:rPr>
-        <w:t xml:space="preserve">, и подтвердить, что сложность </w:t>
+        <w:t xml:space="preserve"> и подтвердить, что сложность </w:t>
       </w:r>
       <w:r>
         <w:rPr>
@@ -2031,32 +2261,15 @@
         <w:rPr>
           <w:sz w:val="36"/>
           <w:szCs w:val="36"/>
-          <w:lang w:val="en-US"/>
-        </w:rPr>
-        <w:t>n</w:t>
-      </w:r>
-      <w:r>
-        <w:rPr>
-          <w:sz w:val="36"/>
-          <w:szCs w:val="36"/>
-        </w:rPr>
-        <w:t xml:space="preserve">), а коэффициент у </w:t>
-      </w:r>
-      <w:proofErr w:type="spellStart"/>
-      <w:r>
-        <w:rPr>
-          <w:sz w:val="36"/>
-          <w:szCs w:val="36"/>
-        </w:rPr>
-        <w:t>subvector</w:t>
-      </w:r>
-      <w:proofErr w:type="spellEnd"/>
-      <w:r>
-        <w:rPr>
-          <w:sz w:val="36"/>
-          <w:szCs w:val="36"/>
-        </w:rPr>
-        <w:t xml:space="preserve"> немного больше.</w:t>
+        </w:rPr>
+        <w:t>1</w:t>
+      </w:r>
+      <w:r>
+        <w:rPr>
+          <w:sz w:val="36"/>
+          <w:szCs w:val="36"/>
+        </w:rPr>
+        <w:t>), а коэффициент у subvector немного больше.</w:t>
       </w:r>
     </w:p>
     <w:p>
@@ -2082,14 +2295,13 @@
     </w:p>
     <w:p>
       <w:pPr>
-        <w:pStyle w:val="a4"/>
+        <w:pStyle w:val="a5"/>
         <w:outlineLvl w:val="0"/>
         <w:rPr>
           <w:lang w:val="en-US"/>
         </w:rPr>
       </w:pPr>
-      <w:bookmarkStart w:id="6" w:name="_Toc68279215"/>
-      <w:proofErr w:type="spellStart"/>
+      <w:bookmarkStart w:id="6" w:name="_Toc68468042"/>
       <w:r>
         <w:rPr>
           <w:lang w:val="en-US"/>
@@ -2097,7 +2309,6 @@
         <w:lastRenderedPageBreak/>
         <w:t>Push_front</w:t>
       </w:r>
-      <w:proofErr w:type="spellEnd"/>
       <w:r>
         <w:rPr>
           <w:lang w:val="en-US"/>
@@ -2122,14 +2333,12 @@
         </w:rPr>
         <w:t xml:space="preserve"> </w:t>
       </w:r>
-      <w:proofErr w:type="spellStart"/>
       <w:r>
         <w:rPr>
           <w:lang w:val="en-US"/>
         </w:rPr>
         <w:t>forward_list</w:t>
       </w:r>
-      <w:proofErr w:type="spellEnd"/>
       <w:r>
         <w:rPr>
           <w:lang w:val="en-US"/>
@@ -2145,7 +2354,6 @@
         </w:rPr>
         <w:t xml:space="preserve"> </w:t>
       </w:r>
-      <w:proofErr w:type="spellStart"/>
       <w:r>
         <w:rPr>
           <w:lang w:val="en-US"/>
@@ -2159,7 +2367,6 @@
         <w:t>forward_list</w:t>
       </w:r>
       <w:bookmarkEnd w:id="6"/>
-      <w:proofErr w:type="spellEnd"/>
     </w:p>
     <w:p>
       <w:pPr>
@@ -2242,9 +2449,22 @@
           <w:sz w:val="36"/>
           <w:szCs w:val="36"/>
         </w:rPr>
-        <w:t xml:space="preserve">На этом графике мы можем видеть, сложность доступа: </w:t>
-      </w:r>
-      <w:proofErr w:type="gramStart"/>
+        <w:t>На этом графике мы можем видеть,</w:t>
+      </w:r>
+      <w:r>
+        <w:rPr>
+          <w:sz w:val="36"/>
+          <w:szCs w:val="36"/>
+        </w:rPr>
+        <w:t xml:space="preserve"> что</w:t>
+      </w:r>
+      <w:r>
+        <w:rPr>
+          <w:sz w:val="36"/>
+          <w:szCs w:val="36"/>
+        </w:rPr>
+        <w:t xml:space="preserve"> сложность доступа </w:t>
+      </w:r>
       <w:r>
         <w:rPr>
           <w:sz w:val="36"/>
@@ -2258,15 +2478,21 @@
           <w:sz w:val="36"/>
           <w:szCs w:val="36"/>
         </w:rPr>
-        <w:t>(</w:t>
-      </w:r>
-      <w:proofErr w:type="gramEnd"/>
-      <w:r>
-        <w:rPr>
-          <w:sz w:val="36"/>
-          <w:szCs w:val="36"/>
-        </w:rPr>
-        <w:t>1) для обоих алгоритмов, коэффициент</w:t>
+        <w:t xml:space="preserve">(1) для обоих </w:t>
+      </w:r>
+      <w:r>
+        <w:rPr>
+          <w:sz w:val="36"/>
+          <w:szCs w:val="36"/>
+        </w:rPr>
+        <w:t>контейнеров</w:t>
+      </w:r>
+      <w:r>
+        <w:rPr>
+          <w:sz w:val="36"/>
+          <w:szCs w:val="36"/>
+        </w:rPr>
+        <w:t>, коэффициент</w:t>
       </w:r>
       <w:r>
         <w:rPr>
@@ -2290,7 +2516,6 @@
         </w:rPr>
         <w:t xml:space="preserve"> </w:t>
       </w:r>
-      <w:proofErr w:type="spellStart"/>
       <w:r>
         <w:rPr>
           <w:sz w:val="36"/>
@@ -2299,7 +2524,6 @@
         </w:rPr>
         <w:t>subforward</w:t>
       </w:r>
-      <w:proofErr w:type="spellEnd"/>
       <w:r>
         <w:rPr>
           <w:sz w:val="36"/>
@@ -2353,34 +2577,20 @@
     </w:p>
     <w:p>
       <w:pPr>
-        <w:pStyle w:val="a4"/>
+        <w:pStyle w:val="a5"/>
         <w:outlineLvl w:val="0"/>
         <w:rPr>
           <w:lang w:val="en-US"/>
         </w:rPr>
       </w:pPr>
-      <w:bookmarkStart w:id="7" w:name="_Toc68279216"/>
-      <w:proofErr w:type="spellStart"/>
+      <w:bookmarkStart w:id="7" w:name="_Toc68468043"/>
       <w:r>
         <w:rPr>
           <w:lang w:val="en-US"/>
         </w:rPr>
         <w:lastRenderedPageBreak/>
-        <w:t>P</w:t>
-      </w:r>
-      <w:r>
-        <w:rPr>
-          <w:lang w:val="en-US"/>
-        </w:rPr>
-        <w:t>op</w:t>
-      </w:r>
-      <w:r>
-        <w:rPr>
-          <w:lang w:val="en-US"/>
-        </w:rPr>
-        <w:t>_front</w:t>
-      </w:r>
-      <w:proofErr w:type="spellEnd"/>
+        <w:t>Pop_front</w:t>
+      </w:r>
       <w:r>
         <w:rPr>
           <w:lang w:val="en-US"/>
@@ -2405,14 +2615,12 @@
         </w:rPr>
         <w:t xml:space="preserve"> </w:t>
       </w:r>
-      <w:proofErr w:type="spellStart"/>
       <w:r>
         <w:rPr>
           <w:lang w:val="en-US"/>
         </w:rPr>
         <w:t>forward_list</w:t>
       </w:r>
-      <w:proofErr w:type="spellEnd"/>
       <w:r>
         <w:rPr>
           <w:lang w:val="en-US"/>
@@ -2428,7 +2636,6 @@
         </w:rPr>
         <w:t xml:space="preserve"> </w:t>
       </w:r>
-      <w:proofErr w:type="spellStart"/>
       <w:r>
         <w:rPr>
           <w:lang w:val="en-US"/>
@@ -2436,7 +2643,6 @@
         <w:t>subforward_list</w:t>
       </w:r>
       <w:bookmarkEnd w:id="7"/>
-      <w:proofErr w:type="spellEnd"/>
     </w:p>
     <w:p>
       <w:pPr>
@@ -2521,7 +2727,6 @@
         </w:rPr>
         <w:t xml:space="preserve">На этом графике мы можем видеть, сложность доступа: </w:t>
       </w:r>
-      <w:proofErr w:type="gramStart"/>
       <w:r>
         <w:rPr>
           <w:sz w:val="36"/>
@@ -2535,15 +2740,21 @@
           <w:sz w:val="36"/>
           <w:szCs w:val="36"/>
         </w:rPr>
-        <w:t>(</w:t>
-      </w:r>
-      <w:proofErr w:type="gramEnd"/>
-      <w:r>
-        <w:rPr>
-          <w:sz w:val="36"/>
-          <w:szCs w:val="36"/>
-        </w:rPr>
-        <w:t xml:space="preserve">1) для обоих алгоритмов, коэффициент </w:t>
+        <w:t xml:space="preserve">(1) для обоих </w:t>
+      </w:r>
+      <w:r>
+        <w:rPr>
+          <w:sz w:val="36"/>
+          <w:szCs w:val="36"/>
+        </w:rPr>
+        <w:t>контейнеров</w:t>
+      </w:r>
+      <w:r>
+        <w:rPr>
+          <w:sz w:val="36"/>
+          <w:szCs w:val="36"/>
+        </w:rPr>
+        <w:t xml:space="preserve">, коэффициент </w:t>
       </w:r>
       <w:r>
         <w:rPr>
@@ -2560,7 +2771,6 @@
         </w:rPr>
         <w:t xml:space="preserve"> </w:t>
       </w:r>
-      <w:proofErr w:type="spellStart"/>
       <w:r>
         <w:rPr>
           <w:sz w:val="36"/>
@@ -2569,7 +2779,6 @@
         </w:rPr>
         <w:t>subforward</w:t>
       </w:r>
-      <w:proofErr w:type="spellEnd"/>
       <w:r>
         <w:rPr>
           <w:sz w:val="36"/>
@@ -2623,12 +2832,714 @@
     </w:p>
     <w:p>
       <w:pPr>
+        <w:pStyle w:val="a5"/>
+        <w:outlineLvl w:val="0"/>
+      </w:pPr>
+      <w:bookmarkStart w:id="8" w:name="_Toc68468044"/>
+      <w:r>
+        <w:lastRenderedPageBreak/>
+        <w:t>Обход контейнеров</w:t>
+      </w:r>
+      <w:bookmarkEnd w:id="8"/>
+    </w:p>
+    <w:p>
+      <w:pPr>
         <w:ind w:left="-1134" w:firstLine="0"/>
-        <w:rPr>
-          <w:sz w:val="32"/>
-          <w:szCs w:val="32"/>
-        </w:rPr>
-      </w:pPr>
+      </w:pPr>
+      <w:r>
+        <w:rPr>
+          <w:noProof/>
+        </w:rPr>
+        <w:drawing>
+          <wp:inline distT="0" distB="0" distL="0" distR="0" wp14:anchorId="50C8A9FD" wp14:editId="181855AE">
+            <wp:extent cx="6835140" cy="4546212"/>
+            <wp:effectExtent l="0" t="0" r="3810" b="6985"/>
+            <wp:docPr id="5" name="Рисунок 5"/>
+            <wp:cNvGraphicFramePr>
+              <a:graphicFrameLocks xmlns:a="http://schemas.openxmlformats.org/drawingml/2006/main" noChangeAspect="1"/>
+            </wp:cNvGraphicFramePr>
+            <a:graphic xmlns:a="http://schemas.openxmlformats.org/drawingml/2006/main">
+              <a:graphicData uri="http://schemas.openxmlformats.org/drawingml/2006/picture">
+                <pic:pic xmlns:pic="http://schemas.openxmlformats.org/drawingml/2006/picture">
+                  <pic:nvPicPr>
+                    <pic:cNvPr id="0" name="Picture 1"/>
+                    <pic:cNvPicPr>
+                      <a:picLocks noChangeAspect="1" noChangeArrowheads="1"/>
+                    </pic:cNvPicPr>
+                  </pic:nvPicPr>
+                  <pic:blipFill rotWithShape="1">
+                    <a:blip r:embed="rId13">
+                      <a:extLst>
+                        <a:ext uri="{28A0092B-C50C-407E-A947-70E740481C1C}">
+                          <a14:useLocalDpi xmlns:a14="http://schemas.microsoft.com/office/drawing/2010/main" val="0"/>
+                        </a:ext>
+                      </a:extLst>
+                    </a:blip>
+                    <a:srcRect l="7574" t="11368" r="9243" b="5588"/>
+                    <a:stretch/>
+                  </pic:blipFill>
+                  <pic:spPr bwMode="auto">
+                    <a:xfrm>
+                      <a:off x="0" y="0"/>
+                      <a:ext cx="6872574" cy="4571110"/>
+                    </a:xfrm>
+                    <a:prstGeom prst="rect">
+                      <a:avLst/>
+                    </a:prstGeom>
+                    <a:noFill/>
+                    <a:ln>
+                      <a:noFill/>
+                    </a:ln>
+                    <a:extLst>
+                      <a:ext uri="{53640926-AAD7-44D8-BBD7-CCE9431645EC}">
+                        <a14:shadowObscured xmlns:a14="http://schemas.microsoft.com/office/drawing/2010/main"/>
+                      </a:ext>
+                    </a:extLst>
+                  </pic:spPr>
+                </pic:pic>
+              </a:graphicData>
+            </a:graphic>
+          </wp:inline>
+        </w:drawing>
+      </w:r>
+    </w:p>
+    <w:p>
+      <w:pPr>
+        <w:rPr>
+          <w:sz w:val="36"/>
+          <w:szCs w:val="36"/>
+        </w:rPr>
+      </w:pPr>
+      <w:r>
+        <w:rPr>
+          <w:sz w:val="36"/>
+          <w:szCs w:val="36"/>
+        </w:rPr>
+        <w:t xml:space="preserve">На этом графике мы можем видеть, сложность </w:t>
+      </w:r>
+      <w:r>
+        <w:rPr>
+          <w:sz w:val="36"/>
+          <w:szCs w:val="36"/>
+        </w:rPr>
+        <w:t>обхода</w:t>
+      </w:r>
+      <w:r>
+        <w:rPr>
+          <w:sz w:val="36"/>
+          <w:szCs w:val="36"/>
+        </w:rPr>
+        <w:t xml:space="preserve">: </w:t>
+      </w:r>
+      <w:r>
+        <w:rPr>
+          <w:sz w:val="36"/>
+          <w:szCs w:val="36"/>
+          <w:lang w:val="en-US"/>
+        </w:rPr>
+        <w:t>O</w:t>
+      </w:r>
+      <w:r>
+        <w:rPr>
+          <w:sz w:val="36"/>
+          <w:szCs w:val="36"/>
+        </w:rPr>
+        <w:t>(</w:t>
+      </w:r>
+      <w:r>
+        <w:rPr>
+          <w:sz w:val="36"/>
+          <w:szCs w:val="36"/>
+          <w:lang w:val="en-US"/>
+        </w:rPr>
+        <w:t>n</w:t>
+      </w:r>
+      <w:r>
+        <w:rPr>
+          <w:sz w:val="36"/>
+          <w:szCs w:val="36"/>
+        </w:rPr>
+        <w:t xml:space="preserve">) для </w:t>
+      </w:r>
+      <w:r>
+        <w:rPr>
+          <w:sz w:val="36"/>
+          <w:szCs w:val="36"/>
+        </w:rPr>
+        <w:t>всех</w:t>
+      </w:r>
+      <w:r>
+        <w:rPr>
+          <w:sz w:val="36"/>
+          <w:szCs w:val="36"/>
+        </w:rPr>
+        <w:t xml:space="preserve"> алгоритмов, </w:t>
+      </w:r>
+      <w:r>
+        <w:rPr>
+          <w:sz w:val="36"/>
+          <w:szCs w:val="36"/>
+        </w:rPr>
+        <w:t xml:space="preserve">судить об отношении </w:t>
+      </w:r>
+      <w:r>
+        <w:rPr>
+          <w:sz w:val="36"/>
+          <w:szCs w:val="36"/>
+        </w:rPr>
+        <w:t>коэффициент</w:t>
+      </w:r>
+      <w:r>
+        <w:rPr>
+          <w:sz w:val="36"/>
+          <w:szCs w:val="36"/>
+        </w:rPr>
+        <w:t>ов</w:t>
+      </w:r>
+      <w:r>
+        <w:rPr>
+          <w:sz w:val="36"/>
+          <w:szCs w:val="36"/>
+        </w:rPr>
+        <w:t xml:space="preserve"> </w:t>
+      </w:r>
+      <w:r>
+        <w:rPr>
+          <w:sz w:val="36"/>
+          <w:szCs w:val="36"/>
+        </w:rPr>
+        <w:t>у разных контейнеров.</w:t>
+      </w:r>
+    </w:p>
+    <w:p>
+      <w:pPr>
+        <w:suppressAutoHyphens w:val="0"/>
+        <w:overflowPunct/>
+        <w:autoSpaceDE/>
+        <w:spacing w:after="160" w:line="259" w:lineRule="auto"/>
+        <w:ind w:firstLine="0"/>
+        <w:jc w:val="left"/>
+        <w:rPr>
+          <w:sz w:val="36"/>
+          <w:szCs w:val="36"/>
+        </w:rPr>
+      </w:pPr>
+      <w:r>
+        <w:rPr>
+          <w:sz w:val="36"/>
+          <w:szCs w:val="36"/>
+        </w:rPr>
+        <w:br w:type="page"/>
+      </w:r>
+    </w:p>
+    <w:p>
+      <w:pPr>
+        <w:pStyle w:val="a7"/>
+        <w:outlineLvl w:val="0"/>
+      </w:pPr>
+      <w:bookmarkStart w:id="9" w:name="_Toc68468045"/>
+      <w:r>
+        <w:lastRenderedPageBreak/>
+        <w:t>Вывод</w:t>
+      </w:r>
+      <w:bookmarkEnd w:id="9"/>
+    </w:p>
+    <w:p>
+      <w:pPr>
+        <w:rPr>
+          <w:sz w:val="36"/>
+          <w:szCs w:val="36"/>
+        </w:rPr>
+      </w:pPr>
+      <w:r>
+        <w:rPr>
+          <w:sz w:val="36"/>
+          <w:szCs w:val="36"/>
+        </w:rPr>
+        <w:t xml:space="preserve">В ходе лабораторной работы были проверены сложности разных функций у стандартных и выполненных </w:t>
+      </w:r>
+      <w:r>
+        <w:rPr>
+          <w:sz w:val="36"/>
+          <w:szCs w:val="36"/>
+        </w:rPr>
+        <w:t>контейнеров на языке С++:</w:t>
+      </w:r>
+    </w:p>
+    <w:tbl>
+      <w:tblPr>
+        <w:tblStyle w:val="ad"/>
+        <w:tblW w:w="10206" w:type="dxa"/>
+        <w:jc w:val="center"/>
+        <w:tblLayout w:type="fixed"/>
+        <w:tblLook w:val="04A0" w:firstRow="1" w:lastRow="0" w:firstColumn="1" w:lastColumn="0" w:noHBand="0" w:noVBand="1"/>
+      </w:tblPr>
+      <w:tblGrid>
+        <w:gridCol w:w="1701"/>
+        <w:gridCol w:w="1701"/>
+        <w:gridCol w:w="1701"/>
+        <w:gridCol w:w="1701"/>
+        <w:gridCol w:w="1701"/>
+        <w:gridCol w:w="1701"/>
+      </w:tblGrid>
+      <w:tr>
+        <w:trPr>
+          <w:jc w:val="center"/>
+        </w:trPr>
+        <w:tc>
+          <w:tcPr>
+            <w:tcW w:w="1701" w:type="dxa"/>
+          </w:tcPr>
+          <w:p>
+            <w:pPr>
+              <w:ind w:firstLine="0"/>
+              <w:jc w:val="center"/>
+              <w:rPr>
+                <w:sz w:val="32"/>
+                <w:szCs w:val="32"/>
+              </w:rPr>
+            </w:pPr>
+            <w:r>
+              <w:rPr>
+                <w:color w:val="373A3C"/>
+                <w:sz w:val="32"/>
+                <w:szCs w:val="32"/>
+                <w:shd w:val="clear" w:color="auto" w:fill="FFFFFF"/>
+                <w:lang w:val="en-US"/>
+              </w:rPr>
+              <w:t>I</w:t>
+            </w:r>
+            <w:r>
+              <w:rPr>
+                <w:color w:val="373A3C"/>
+                <w:sz w:val="32"/>
+                <w:szCs w:val="32"/>
+                <w:shd w:val="clear" w:color="auto" w:fill="FFFFFF"/>
+              </w:rPr>
+              <w:t>nsert</w:t>
+            </w:r>
+          </w:p>
+        </w:tc>
+        <w:tc>
+          <w:tcPr>
+            <w:tcW w:w="1701" w:type="dxa"/>
+          </w:tcPr>
+          <w:p>
+            <w:pPr>
+              <w:ind w:firstLine="0"/>
+              <w:jc w:val="center"/>
+              <w:rPr>
+                <w:sz w:val="32"/>
+                <w:szCs w:val="32"/>
+              </w:rPr>
+            </w:pPr>
+            <w:r>
+              <w:rPr>
+                <w:color w:val="373A3C"/>
+                <w:sz w:val="32"/>
+                <w:szCs w:val="32"/>
+                <w:shd w:val="clear" w:color="auto" w:fill="FFFFFF"/>
+                <w:lang w:val="en-US"/>
+              </w:rPr>
+              <w:t>E</w:t>
+            </w:r>
+            <w:r>
+              <w:rPr>
+                <w:color w:val="373A3C"/>
+                <w:sz w:val="32"/>
+                <w:szCs w:val="32"/>
+                <w:shd w:val="clear" w:color="auto" w:fill="FFFFFF"/>
+              </w:rPr>
+              <w:t>rase</w:t>
+            </w:r>
+          </w:p>
+        </w:tc>
+        <w:tc>
+          <w:tcPr>
+            <w:tcW w:w="1701" w:type="dxa"/>
+          </w:tcPr>
+          <w:p>
+            <w:pPr>
+              <w:ind w:firstLine="0"/>
+              <w:jc w:val="center"/>
+              <w:rPr>
+                <w:sz w:val="32"/>
+                <w:szCs w:val="32"/>
+              </w:rPr>
+            </w:pPr>
+            <w:r>
+              <w:rPr>
+                <w:color w:val="373A3C"/>
+                <w:sz w:val="32"/>
+                <w:szCs w:val="32"/>
+                <w:shd w:val="clear" w:color="auto" w:fill="FFFFFF"/>
+                <w:lang w:val="en-US"/>
+              </w:rPr>
+              <w:t>R</w:t>
+            </w:r>
+            <w:r>
+              <w:rPr>
+                <w:color w:val="373A3C"/>
+                <w:sz w:val="32"/>
+                <w:szCs w:val="32"/>
+                <w:shd w:val="clear" w:color="auto" w:fill="FFFFFF"/>
+              </w:rPr>
+              <w:t>andom access</w:t>
+            </w:r>
+          </w:p>
+        </w:tc>
+        <w:tc>
+          <w:tcPr>
+            <w:tcW w:w="1701" w:type="dxa"/>
+          </w:tcPr>
+          <w:p>
+            <w:pPr>
+              <w:ind w:firstLine="0"/>
+              <w:jc w:val="center"/>
+              <w:rPr>
+                <w:sz w:val="32"/>
+                <w:szCs w:val="32"/>
+              </w:rPr>
+            </w:pPr>
+            <w:r>
+              <w:rPr>
+                <w:color w:val="373A3C"/>
+                <w:sz w:val="32"/>
+                <w:szCs w:val="32"/>
+                <w:shd w:val="clear" w:color="auto" w:fill="FFFFFF"/>
+                <w:lang w:val="en-US"/>
+              </w:rPr>
+              <w:t>P</w:t>
+            </w:r>
+            <w:r>
+              <w:rPr>
+                <w:color w:val="373A3C"/>
+                <w:sz w:val="32"/>
+                <w:szCs w:val="32"/>
+                <w:shd w:val="clear" w:color="auto" w:fill="FFFFFF"/>
+              </w:rPr>
+              <w:t>ush_front</w:t>
+            </w:r>
+          </w:p>
+        </w:tc>
+        <w:tc>
+          <w:tcPr>
+            <w:tcW w:w="1701" w:type="dxa"/>
+          </w:tcPr>
+          <w:p>
+            <w:pPr>
+              <w:ind w:firstLine="0"/>
+              <w:jc w:val="center"/>
+              <w:rPr>
+                <w:sz w:val="32"/>
+                <w:szCs w:val="32"/>
+              </w:rPr>
+            </w:pPr>
+            <w:r>
+              <w:rPr>
+                <w:color w:val="373A3C"/>
+                <w:sz w:val="32"/>
+                <w:szCs w:val="32"/>
+                <w:shd w:val="clear" w:color="auto" w:fill="FFFFFF"/>
+                <w:lang w:val="en-US"/>
+              </w:rPr>
+              <w:t>P</w:t>
+            </w:r>
+            <w:r>
+              <w:rPr>
+                <w:color w:val="373A3C"/>
+                <w:sz w:val="32"/>
+                <w:szCs w:val="32"/>
+                <w:shd w:val="clear" w:color="auto" w:fill="FFFFFF"/>
+              </w:rPr>
+              <w:t>op_front</w:t>
+            </w:r>
+          </w:p>
+        </w:tc>
+        <w:tc>
+          <w:tcPr>
+            <w:tcW w:w="1701" w:type="dxa"/>
+          </w:tcPr>
+          <w:p>
+            <w:pPr>
+              <w:ind w:firstLine="0"/>
+              <w:jc w:val="center"/>
+              <w:rPr>
+                <w:sz w:val="32"/>
+                <w:szCs w:val="32"/>
+              </w:rPr>
+            </w:pPr>
+            <w:r>
+              <w:rPr>
+                <w:sz w:val="32"/>
+                <w:szCs w:val="32"/>
+                <w:lang w:val="en-US"/>
+              </w:rPr>
+              <w:t>B</w:t>
+            </w:r>
+            <w:r>
+              <w:rPr>
+                <w:sz w:val="32"/>
+                <w:szCs w:val="32"/>
+              </w:rPr>
+              <w:t>ypass</w:t>
+            </w:r>
+          </w:p>
+        </w:tc>
+      </w:tr>
+      <w:tr>
+        <w:trPr>
+          <w:jc w:val="center"/>
+        </w:trPr>
+        <w:tc>
+          <w:tcPr>
+            <w:tcW w:w="1701" w:type="dxa"/>
+          </w:tcPr>
+          <w:p>
+            <w:pPr>
+              <w:ind w:firstLine="0"/>
+              <w:jc w:val="center"/>
+              <w:rPr>
+                <w:sz w:val="32"/>
+                <w:szCs w:val="32"/>
+                <w:lang w:val="en-US"/>
+              </w:rPr>
+            </w:pPr>
+            <w:r>
+              <w:rPr>
+                <w:sz w:val="32"/>
+                <w:szCs w:val="32"/>
+                <w:lang w:val="en-US"/>
+              </w:rPr>
+              <w:t>O(n)</w:t>
+            </w:r>
+          </w:p>
+        </w:tc>
+        <w:tc>
+          <w:tcPr>
+            <w:tcW w:w="1701" w:type="dxa"/>
+          </w:tcPr>
+          <w:p>
+            <w:pPr>
+              <w:ind w:firstLine="0"/>
+              <w:jc w:val="center"/>
+              <w:rPr>
+                <w:sz w:val="32"/>
+                <w:szCs w:val="32"/>
+                <w:lang w:val="en-US"/>
+              </w:rPr>
+            </w:pPr>
+            <w:r>
+              <w:rPr>
+                <w:sz w:val="32"/>
+                <w:szCs w:val="32"/>
+                <w:lang w:val="en-US"/>
+              </w:rPr>
+              <w:t>O(n)</w:t>
+            </w:r>
+          </w:p>
+        </w:tc>
+        <w:tc>
+          <w:tcPr>
+            <w:tcW w:w="1701" w:type="dxa"/>
+          </w:tcPr>
+          <w:p>
+            <w:pPr>
+              <w:ind w:firstLine="0"/>
+              <w:jc w:val="center"/>
+              <w:rPr>
+                <w:sz w:val="32"/>
+                <w:szCs w:val="32"/>
+                <w:lang w:val="en-US"/>
+              </w:rPr>
+            </w:pPr>
+            <w:r>
+              <w:rPr>
+                <w:sz w:val="32"/>
+                <w:szCs w:val="32"/>
+                <w:lang w:val="en-US"/>
+              </w:rPr>
+              <w:t>O(1)</w:t>
+            </w:r>
+          </w:p>
+        </w:tc>
+        <w:tc>
+          <w:tcPr>
+            <w:tcW w:w="1701" w:type="dxa"/>
+          </w:tcPr>
+          <w:p>
+            <w:pPr>
+              <w:ind w:firstLine="0"/>
+              <w:jc w:val="center"/>
+              <w:rPr>
+                <w:sz w:val="32"/>
+                <w:szCs w:val="32"/>
+                <w:lang w:val="en-US"/>
+              </w:rPr>
+            </w:pPr>
+            <w:r>
+              <w:rPr>
+                <w:sz w:val="32"/>
+                <w:szCs w:val="32"/>
+                <w:lang w:val="en-US"/>
+              </w:rPr>
+              <w:t>O(1)</w:t>
+            </w:r>
+          </w:p>
+        </w:tc>
+        <w:tc>
+          <w:tcPr>
+            <w:tcW w:w="1701" w:type="dxa"/>
+          </w:tcPr>
+          <w:p>
+            <w:pPr>
+              <w:ind w:firstLine="0"/>
+              <w:jc w:val="center"/>
+              <w:rPr>
+                <w:sz w:val="32"/>
+                <w:szCs w:val="32"/>
+                <w:lang w:val="en-US"/>
+              </w:rPr>
+            </w:pPr>
+            <w:r>
+              <w:rPr>
+                <w:sz w:val="32"/>
+                <w:szCs w:val="32"/>
+                <w:lang w:val="en-US"/>
+              </w:rPr>
+              <w:t>O(1)</w:t>
+            </w:r>
+          </w:p>
+        </w:tc>
+        <w:tc>
+          <w:tcPr>
+            <w:tcW w:w="1701" w:type="dxa"/>
+          </w:tcPr>
+          <w:p>
+            <w:pPr>
+              <w:ind w:firstLine="0"/>
+              <w:jc w:val="center"/>
+              <w:rPr>
+                <w:sz w:val="32"/>
+                <w:szCs w:val="32"/>
+                <w:lang w:val="en-US"/>
+              </w:rPr>
+            </w:pPr>
+            <w:r>
+              <w:rPr>
+                <w:sz w:val="32"/>
+                <w:szCs w:val="32"/>
+                <w:lang w:val="en-US"/>
+              </w:rPr>
+              <w:t>O(n)</w:t>
+            </w:r>
+          </w:p>
+        </w:tc>
+      </w:tr>
+    </w:tbl>
+    <w:p>
+      <w:pPr>
+        <w:jc w:val="left"/>
+        <w:rPr>
+          <w:sz w:val="36"/>
+          <w:szCs w:val="36"/>
+        </w:rPr>
+      </w:pPr>
+      <w:r>
+        <w:rPr>
+          <w:sz w:val="36"/>
+          <w:szCs w:val="36"/>
+        </w:rPr>
+        <w:t>Полученные данные согласуются с табличными (</w:t>
+      </w:r>
+      <w:hyperlink r:id="rId14" w:history="1">
+        <w:r>
+          <w:rPr>
+            <w:rStyle w:val="ac"/>
+            <w:b/>
+            <w:bCs/>
+            <w:color w:val="0645AD"/>
+            <w:sz w:val="36"/>
+            <w:szCs w:val="36"/>
+            <w:shd w:val="clear" w:color="auto" w:fill="FFFFFF"/>
+          </w:rPr>
+          <w:t>cppreference.com</w:t>
+        </w:r>
+      </w:hyperlink>
+      <w:r>
+        <w:rPr>
+          <w:sz w:val="36"/>
+          <w:szCs w:val="36"/>
+        </w:rPr>
+        <w:t>), значит лабораторная выполнена верно</w:t>
+      </w:r>
+      <w:r>
+        <w:rPr>
+          <w:sz w:val="36"/>
+          <w:szCs w:val="36"/>
+        </w:rPr>
+        <w:t>.</w:t>
+      </w:r>
+    </w:p>
+    <w:p>
+      <w:pPr>
+        <w:rPr>
+          <w:sz w:val="36"/>
+          <w:szCs w:val="36"/>
+        </w:rPr>
+      </w:pPr>
+      <w:r>
+        <w:rPr>
+          <w:sz w:val="36"/>
+          <w:szCs w:val="36"/>
+        </w:rPr>
+        <w:t xml:space="preserve">Все программы, файлы с данными, исходники графиков и графопостроитель (на </w:t>
+      </w:r>
+      <w:r>
+        <w:rPr>
+          <w:sz w:val="36"/>
+          <w:szCs w:val="36"/>
+          <w:lang w:val="en-US"/>
+        </w:rPr>
+        <w:t>Python</w:t>
+      </w:r>
+      <w:r>
+        <w:rPr>
+          <w:sz w:val="36"/>
+          <w:szCs w:val="36"/>
+        </w:rPr>
+        <w:t>) вы можете найти</w:t>
+      </w:r>
+      <w:r>
+        <w:rPr>
+          <w:sz w:val="36"/>
+          <w:szCs w:val="36"/>
+        </w:rPr>
+        <w:t xml:space="preserve"> по ссылке:</w:t>
+      </w:r>
+      <w:r>
+        <w:t xml:space="preserve"> </w:t>
+      </w:r>
+      <w:hyperlink r:id="rId15" w:history="1">
+        <w:r>
+          <w:rPr>
+            <w:rStyle w:val="ac"/>
+            <w:b/>
+            <w:bCs/>
+            <w:sz w:val="36"/>
+            <w:szCs w:val="36"/>
+            <w:shd w:val="clear" w:color="auto" w:fill="FAFBFC"/>
+          </w:rPr>
+          <w:t>Laboratory_work</w:t>
+        </w:r>
+      </w:hyperlink>
+      <w:r>
+        <w:rPr>
+          <w:sz w:val="36"/>
+          <w:szCs w:val="36"/>
+        </w:rPr>
+        <w:t>.</w:t>
+      </w:r>
     </w:p>
     <w:sectPr>
       <w:pgSz w:w="11906" w:h="16838"/>
@@ -2643,10 +3554,31 @@
 <file path=word/numbering.xml><?xml version="1.0" encoding="utf-8"?>
 <w:numbering xmlns:wpc="http://schemas.microsoft.com/office/word/2010/wordprocessingCanvas" xmlns:cx="http://schemas.microsoft.com/office/drawing/2014/chartex" xmlns:cx1="http://schemas.microsoft.com/office/drawing/2015/9/8/chartex" xmlns:cx2="http://schemas.microsoft.com/office/drawing/2015/10/21/chartex" xmlns:cx3="http://schemas.microsoft.com/office/drawing/2016/5/9/chartex" xmlns:cx4="http://schemas.microsoft.com/office/drawing/2016/5/10/chartex" xmlns:cx5="http://schemas.microsoft.com/office/drawing/2016/5/11/chartex" xmlns:cx6="http://schemas.microsoft.com/office/drawing/2016/5/12/chartex" xmlns:cx7="http://schemas.microsoft.com/office/drawing/2016/5/13/chartex" xmlns:cx8="http://schemas.microsoft.com/office/drawing/2016/5/14/chartex" xmlns:mc="http://schemas.openxmlformats.org/markup-compatibility/2006" xmlns:aink="http://schemas.microsoft.com/office/drawing/2016/ink" xmlns:am3d="http://schemas.microsoft.com/office/drawing/2017/model3d" xmlns:o="urn:schemas-microsoft-com:office:office" xmlns:r="http://schemas.openxmlformats.org/officeDocument/2006/relationships" xmlns:m="http://schemas.openxmlformats.org/officeDocument/2006/math" xmlns:v="urn:schemas-microsoft-com:vml" xmlns:wp14="http://schemas.microsoft.com/office/word/2010/wordprocessingDrawing" xmlns:wp="http://schemas.openxmlformats.org/drawingml/2006/wordprocessingDrawing" xmlns:w10="urn:schemas-microsoft-com:office:word" xmlns:w="http://schemas.openxmlformats.org/wordprocessingml/2006/main" xmlns:w14="http://schemas.microsoft.com/office/word/2010/wordml" xmlns:w15="http://schemas.microsoft.com/office/word/2012/wordml" xmlns:w16cex="http://schemas.microsoft.com/office/word/2018/wordml/cex" xmlns:w16cid="http://schemas.microsoft.com/office/word/2016/wordml/cid" xmlns:w16="http://schemas.microsoft.com/office/word/2018/wordml" xmlns:w16se="http://schemas.microsoft.com/office/word/2015/wordml/symex" xmlns:wpg="http://schemas.microsoft.com/office/word/2010/wordprocessingGroup" xmlns:wpi="http://schemas.microsoft.com/office/word/2010/wordprocessingInk" xmlns:wne="http://schemas.microsoft.com/office/word/2006/wordml" xmlns:wps="http://schemas.microsoft.com/office/word/2010/wordprocessingShape" mc:Ignorable="w14 w15 w16se w16cid w16 w16cex wp14">
   <w:abstractNum w:abstractNumId="0" w15:restartNumberingAfterBreak="0">
+    <w:nsid w:val="FFFFFF89"/>
+    <w:multiLevelType w:val="singleLevel"/>
+    <w:tmpl w:val="2932D668"/>
+    <w:lvl w:ilvl="0">
+      <w:start w:val="1"/>
+      <w:numFmt w:val="bullet"/>
+      <w:pStyle w:val="a"/>
+      <w:lvlText w:val=""/>
+      <w:lvlJc w:val="left"/>
+      <w:pPr>
+        <w:tabs>
+          <w:tab w:val="num" w:pos="360"/>
+        </w:tabs>
+        <w:ind w:left="360" w:hanging="360"/>
+      </w:pPr>
+      <w:rPr>
+        <w:rFonts w:ascii="Symbol" w:hAnsi="Symbol" w:hint="default"/>
+      </w:rPr>
+    </w:lvl>
+  </w:abstractNum>
+  <w:abstractNum w:abstractNumId="2" w15:restartNumberingAfterBreak="0">
     <w:nsid w:val="19725A63"/>
     <w:multiLevelType w:val="multilevel"/>
     <w:tmpl w:val="AE36E16C"/>
-    <w:styleLink w:val="a"/>
+    <w:styleLink w:val="a0"/>
     <w:lvl w:ilvl="0">
       <w:start w:val="1"/>
       <w:numFmt w:val="decimal"/>
@@ -2730,6 +3662,9 @@
     </w:lvl>
   </w:abstractNum>
   <w:num w:numId="1">
+    <w:abstractNumId w:val="2"/>
+  </w:num>
+  <w:num w:numId="5">
     <w:abstractNumId w:val="0"/>
   </w:num>
 </w:numbering>
@@ -3130,10 +4065,10 @@
     <w:lsdException w:name="Unresolved Mention" w:semiHidden="1" w:unhideWhenUsed="1"/>
     <w:lsdException w:name="Smart Link" w:semiHidden="1" w:unhideWhenUsed="1"/>
   </w:latentStyles>
-  <w:style w:type="paragraph" w:default="1" w:styleId="a0">
+  <w:style w:type="paragraph" w:default="1" w:styleId="a1">
     <w:name w:val="Normal"/>
     <w:qFormat/>
-    <w:rsid w:val="00B27D3C"/>
+    <w:rsid w:val="003209E4"/>
     <w:pPr>
       <w:suppressAutoHyphens/>
       <w:overflowPunct w:val="0"/>
@@ -3151,8 +4086,8 @@
   </w:style>
   <w:style w:type="paragraph" w:styleId="1">
     <w:name w:val="heading 1"/>
-    <w:basedOn w:val="a0"/>
-    <w:next w:val="a0"/>
+    <w:basedOn w:val="a1"/>
+    <w:next w:val="a1"/>
     <w:link w:val="10"/>
     <w:uiPriority w:val="9"/>
     <w:qFormat/>
@@ -3170,13 +4105,78 @@
       <w:szCs w:val="32"/>
     </w:rPr>
   </w:style>
-  <w:style w:type="character" w:default="1" w:styleId="a1">
+  <w:style w:type="paragraph" w:styleId="2">
+    <w:name w:val="heading 2"/>
+    <w:basedOn w:val="a1"/>
+    <w:next w:val="a1"/>
+    <w:link w:val="20"/>
+    <w:uiPriority w:val="9"/>
+    <w:unhideWhenUsed/>
+    <w:qFormat/>
+    <w:rsid w:val="00216437"/>
+    <w:pPr>
+      <w:keepNext/>
+      <w:keepLines/>
+      <w:spacing w:before="40"/>
+      <w:outlineLvl w:val="1"/>
+    </w:pPr>
+    <w:rPr>
+      <w:rFonts w:asciiTheme="majorHAnsi" w:eastAsiaTheme="majorEastAsia" w:hAnsiTheme="majorHAnsi" w:cstheme="majorBidi"/>
+      <w:color w:val="2F5496" w:themeColor="accent1" w:themeShade="BF"/>
+      <w:sz w:val="26"/>
+      <w:szCs w:val="26"/>
+    </w:rPr>
+  </w:style>
+  <w:style w:type="paragraph" w:styleId="3">
+    <w:name w:val="heading 3"/>
+    <w:basedOn w:val="a1"/>
+    <w:next w:val="a1"/>
+    <w:link w:val="30"/>
+    <w:uiPriority w:val="9"/>
+    <w:unhideWhenUsed/>
+    <w:qFormat/>
+    <w:rsid w:val="00216437"/>
+    <w:pPr>
+      <w:keepNext/>
+      <w:keepLines/>
+      <w:spacing w:before="40"/>
+      <w:outlineLvl w:val="2"/>
+    </w:pPr>
+    <w:rPr>
+      <w:rFonts w:asciiTheme="majorHAnsi" w:eastAsiaTheme="majorEastAsia" w:hAnsiTheme="majorHAnsi" w:cstheme="majorBidi"/>
+      <w:color w:val="1F3763" w:themeColor="accent1" w:themeShade="7F"/>
+      <w:sz w:val="24"/>
+      <w:szCs w:val="24"/>
+    </w:rPr>
+  </w:style>
+  <w:style w:type="paragraph" w:styleId="5">
+    <w:name w:val="heading 5"/>
+    <w:basedOn w:val="a1"/>
+    <w:next w:val="a1"/>
+    <w:link w:val="50"/>
+    <w:uiPriority w:val="9"/>
+    <w:semiHidden/>
+    <w:unhideWhenUsed/>
+    <w:qFormat/>
+    <w:rsid w:val="002E2B45"/>
+    <w:pPr>
+      <w:keepNext/>
+      <w:keepLines/>
+      <w:spacing w:before="40"/>
+      <w:outlineLvl w:val="4"/>
+    </w:pPr>
+    <w:rPr>
+      <w:rFonts w:asciiTheme="majorHAnsi" w:eastAsiaTheme="majorEastAsia" w:hAnsiTheme="majorHAnsi" w:cstheme="majorBidi"/>
+      <w:color w:val="2F5496" w:themeColor="accent1" w:themeShade="BF"/>
+    </w:rPr>
+  </w:style>
+  <w:style w:type="character" w:default="1" w:styleId="a2">
     <w:name w:val="Default Paragraph Font"/>
     <w:uiPriority w:val="1"/>
     <w:semiHidden/>
     <w:unhideWhenUsed/>
   </w:style>
-  <w:style w:type="table" w:default="1" w:styleId="a2">
+  <w:style w:type="table" w:default="1" w:styleId="a3">
     <w:name w:val="Normal Table"/>
     <w:uiPriority w:val="99"/>
     <w:semiHidden/>
@@ -3191,17 +4191,17 @@
       </w:tblCellMar>
     </w:tblPr>
   </w:style>
-  <w:style w:type="numbering" w:default="1" w:styleId="a3">
+  <w:style w:type="numbering" w:default="1" w:styleId="a4">
     <w:name w:val="No List"/>
     <w:uiPriority w:val="99"/>
     <w:semiHidden/>
     <w:unhideWhenUsed/>
   </w:style>
-  <w:style w:type="paragraph" w:customStyle="1" w:styleId="a4">
+  <w:style w:type="paragraph" w:customStyle="1" w:styleId="a5">
     <w:name w:val="ЗАГОЛОВОК"/>
-    <w:basedOn w:val="a0"/>
-    <w:next w:val="a0"/>
-    <w:link w:val="a5"/>
+    <w:basedOn w:val="a1"/>
+    <w:next w:val="a1"/>
+    <w:link w:val="a6"/>
     <w:autoRedefine/>
     <w:qFormat/>
     <w:rsid w:val="008A7180"/>
@@ -3216,10 +4216,10 @@
       <w:szCs w:val="20"/>
     </w:rPr>
   </w:style>
-  <w:style w:type="character" w:customStyle="1" w:styleId="a5">
+  <w:style w:type="character" w:customStyle="1" w:styleId="a6">
     <w:name w:val="ЗАГОЛОВОК Знак"/>
-    <w:basedOn w:val="a1"/>
-    <w:link w:val="a4"/>
+    <w:basedOn w:val="a2"/>
+    <w:link w:val="a5"/>
     <w:rsid w:val="008A7180"/>
     <w:rPr>
       <w:rFonts w:ascii="Times New Roman" w:hAnsi="Times New Roman" w:cs="Times New Roman"/>
@@ -3228,11 +4228,11 @@
       <w:lang w:eastAsia="zh-CN"/>
     </w:rPr>
   </w:style>
-  <w:style w:type="paragraph" w:customStyle="1" w:styleId="a6">
+  <w:style w:type="paragraph" w:customStyle="1" w:styleId="a7">
     <w:name w:val="ПОДЗАГОЛОВОК"/>
-    <w:basedOn w:val="a0"/>
-    <w:next w:val="a0"/>
-    <w:link w:val="a7"/>
+    <w:basedOn w:val="a1"/>
+    <w:next w:val="a1"/>
+    <w:link w:val="a8"/>
     <w:autoRedefine/>
     <w:qFormat/>
     <w:rsid w:val="00426C56"/>
@@ -3245,17 +4245,17 @@
       <w:szCs w:val="20"/>
     </w:rPr>
   </w:style>
-  <w:style w:type="character" w:customStyle="1" w:styleId="a7">
+  <w:style w:type="character" w:customStyle="1" w:styleId="a8">
     <w:name w:val="ПОДЗАГОЛОВОК Знак"/>
-    <w:basedOn w:val="a1"/>
-    <w:link w:val="a6"/>
+    <w:basedOn w:val="a2"/>
+    <w:link w:val="a7"/>
     <w:rsid w:val="00426C56"/>
     <w:rPr>
       <w:rFonts w:ascii="Times New Roman" w:hAnsi="Times New Roman"/>
       <w:sz w:val="40"/>
     </w:rPr>
   </w:style>
-  <w:style w:type="numbering" w:customStyle="1" w:styleId="a">
+  <w:style w:type="numbering" w:customStyle="1" w:styleId="a0">
     <w:name w:val="Хорош"/>
     <w:uiPriority w:val="99"/>
     <w:rsid w:val="00276D25"/>
@@ -3265,11 +4265,11 @@
       </w:numPr>
     </w:pPr>
   </w:style>
-  <w:style w:type="paragraph" w:customStyle="1" w:styleId="a8">
+  <w:style w:type="paragraph" w:customStyle="1" w:styleId="a9">
     <w:name w:val="Подподзаголовок"/>
-    <w:basedOn w:val="a0"/>
-    <w:next w:val="a0"/>
-    <w:link w:val="a9"/>
+    <w:basedOn w:val="a1"/>
+    <w:next w:val="a1"/>
+    <w:link w:val="aa"/>
     <w:autoRedefine/>
     <w:qFormat/>
     <w:rsid w:val="006E6A8B"/>
@@ -3281,10 +4281,10 @@
       <w:szCs w:val="20"/>
     </w:rPr>
   </w:style>
-  <w:style w:type="character" w:customStyle="1" w:styleId="a9">
+  <w:style w:type="character" w:customStyle="1" w:styleId="aa">
     <w:name w:val="Подподзаголовок Знак"/>
-    <w:basedOn w:val="a1"/>
-    <w:link w:val="a8"/>
+    <w:basedOn w:val="a2"/>
+    <w:link w:val="a9"/>
     <w:rsid w:val="006E6A8B"/>
     <w:rPr>
       <w:rFonts w:ascii="Times New Roman" w:hAnsi="Times New Roman" w:cs="Times New Roman"/>
@@ -3295,7 +4295,7 @@
   </w:style>
   <w:style w:type="character" w:customStyle="1" w:styleId="10">
     <w:name w:val="Заголовок 1 Знак"/>
-    <w:basedOn w:val="a1"/>
+    <w:basedOn w:val="a2"/>
     <w:link w:val="1"/>
     <w:uiPriority w:val="9"/>
     <w:rsid w:val="009D0AE7"/>
@@ -3307,10 +4307,10 @@
       <w:lang w:eastAsia="zh-CN"/>
     </w:rPr>
   </w:style>
-  <w:style w:type="paragraph" w:styleId="aa">
+  <w:style w:type="paragraph" w:styleId="ab">
     <w:name w:val="TOC Heading"/>
     <w:basedOn w:val="1"/>
-    <w:next w:val="a0"/>
+    <w:next w:val="a1"/>
     <w:uiPriority w:val="39"/>
     <w:unhideWhenUsed/>
     <w:qFormat/>
@@ -3330,8 +4330,8 @@
   </w:style>
   <w:style w:type="paragraph" w:styleId="11">
     <w:name w:val="toc 1"/>
-    <w:basedOn w:val="a0"/>
-    <w:next w:val="a0"/>
+    <w:basedOn w:val="a1"/>
+    <w:next w:val="a1"/>
     <w:autoRedefine/>
     <w:uiPriority w:val="39"/>
     <w:unhideWhenUsed/>
@@ -3340,15 +4340,139 @@
       <w:spacing w:after="100"/>
     </w:pPr>
   </w:style>
-  <w:style w:type="character" w:styleId="ab">
+  <w:style w:type="character" w:styleId="ac">
     <w:name w:val="Hyperlink"/>
-    <w:basedOn w:val="a1"/>
+    <w:basedOn w:val="a2"/>
     <w:uiPriority w:val="99"/>
     <w:unhideWhenUsed/>
     <w:rsid w:val="009D0AE7"/>
     <w:rPr>
       <w:color w:val="0563C1" w:themeColor="hyperlink"/>
       <w:u w:val="single"/>
+    </w:rPr>
+  </w:style>
+  <w:style w:type="table" w:styleId="ad">
+    <w:name w:val="Table Grid"/>
+    <w:basedOn w:val="a3"/>
+    <w:uiPriority w:val="39"/>
+    <w:rsid w:val="0087648A"/>
+    <w:pPr>
+      <w:spacing w:after="0" w:line="240" w:lineRule="auto"/>
+    </w:pPr>
+    <w:tblPr>
+      <w:tblBorders>
+        <w:top w:val="single" w:sz="4" w:space="0" w:color="auto"/>
+        <w:left w:val="single" w:sz="4" w:space="0" w:color="auto"/>
+        <w:bottom w:val="single" w:sz="4" w:space="0" w:color="auto"/>
+        <w:right w:val="single" w:sz="4" w:space="0" w:color="auto"/>
+        <w:insideH w:val="single" w:sz="4" w:space="0" w:color="auto"/>
+        <w:insideV w:val="single" w:sz="4" w:space="0" w:color="auto"/>
+      </w:tblBorders>
+    </w:tblPr>
+  </w:style>
+  <w:style w:type="character" w:customStyle="1" w:styleId="50">
+    <w:name w:val="Заголовок 5 Знак"/>
+    <w:basedOn w:val="a2"/>
+    <w:link w:val="5"/>
+    <w:uiPriority w:val="9"/>
+    <w:semiHidden/>
+    <w:rsid w:val="002E2B45"/>
+    <w:rPr>
+      <w:rFonts w:asciiTheme="majorHAnsi" w:eastAsiaTheme="majorEastAsia" w:hAnsiTheme="majorHAnsi" w:cstheme="majorBidi"/>
+      <w:color w:val="2F5496" w:themeColor="accent1" w:themeShade="BF"/>
+      <w:sz w:val="28"/>
+      <w:szCs w:val="28"/>
+      <w:lang w:eastAsia="zh-CN"/>
+    </w:rPr>
+  </w:style>
+  <w:style w:type="paragraph" w:styleId="a">
+    <w:name w:val="List Bullet"/>
+    <w:basedOn w:val="a1"/>
+    <w:uiPriority w:val="99"/>
+    <w:unhideWhenUsed/>
+    <w:rsid w:val="003A5304"/>
+    <w:pPr>
+      <w:numPr>
+        <w:numId w:val="5"/>
+      </w:numPr>
+      <w:contextualSpacing/>
+    </w:pPr>
+  </w:style>
+  <w:style w:type="character" w:customStyle="1" w:styleId="20">
+    <w:name w:val="Заголовок 2 Знак"/>
+    <w:basedOn w:val="a2"/>
+    <w:link w:val="2"/>
+    <w:uiPriority w:val="9"/>
+    <w:rsid w:val="00216437"/>
+    <w:rPr>
+      <w:rFonts w:asciiTheme="majorHAnsi" w:eastAsiaTheme="majorEastAsia" w:hAnsiTheme="majorHAnsi" w:cstheme="majorBidi"/>
+      <w:color w:val="2F5496" w:themeColor="accent1" w:themeShade="BF"/>
+      <w:sz w:val="26"/>
+      <w:szCs w:val="26"/>
+      <w:lang w:eastAsia="zh-CN"/>
+    </w:rPr>
+  </w:style>
+  <w:style w:type="character" w:customStyle="1" w:styleId="30">
+    <w:name w:val="Заголовок 3 Знак"/>
+    <w:basedOn w:val="a2"/>
+    <w:link w:val="3"/>
+    <w:uiPriority w:val="9"/>
+    <w:rsid w:val="00216437"/>
+    <w:rPr>
+      <w:rFonts w:asciiTheme="majorHAnsi" w:eastAsiaTheme="majorEastAsia" w:hAnsiTheme="majorHAnsi" w:cstheme="majorBidi"/>
+      <w:color w:val="1F3763" w:themeColor="accent1" w:themeShade="7F"/>
+      <w:sz w:val="24"/>
+      <w:szCs w:val="24"/>
+      <w:lang w:eastAsia="zh-CN"/>
+    </w:rPr>
+  </w:style>
+  <w:style w:type="paragraph" w:styleId="ae">
+    <w:name w:val="Body Text"/>
+    <w:basedOn w:val="a1"/>
+    <w:link w:val="af"/>
+    <w:uiPriority w:val="99"/>
+    <w:unhideWhenUsed/>
+    <w:rsid w:val="00216437"/>
+    <w:pPr>
+      <w:spacing w:after="120"/>
+    </w:pPr>
+  </w:style>
+  <w:style w:type="character" w:customStyle="1" w:styleId="af">
+    <w:name w:val="Основной текст Знак"/>
+    <w:basedOn w:val="a2"/>
+    <w:link w:val="ae"/>
+    <w:uiPriority w:val="99"/>
+    <w:rsid w:val="00216437"/>
+    <w:rPr>
+      <w:rFonts w:ascii="Times New Roman" w:hAnsi="Times New Roman" w:cs="Times New Roman"/>
+      <w:sz w:val="28"/>
+      <w:szCs w:val="28"/>
+      <w:lang w:eastAsia="zh-CN"/>
+    </w:rPr>
+  </w:style>
+  <w:style w:type="paragraph" w:styleId="af0">
+    <w:name w:val="Body Text First Indent"/>
+    <w:basedOn w:val="ae"/>
+    <w:link w:val="af1"/>
+    <w:uiPriority w:val="99"/>
+    <w:unhideWhenUsed/>
+    <w:rsid w:val="00216437"/>
+    <w:pPr>
+      <w:spacing w:after="0"/>
+      <w:ind w:firstLine="360"/>
+    </w:pPr>
+  </w:style>
+  <w:style w:type="character" w:customStyle="1" w:styleId="af1">
+    <w:name w:val="Красная строка Знак"/>
+    <w:basedOn w:val="af"/>
+    <w:link w:val="af0"/>
+    <w:uiPriority w:val="99"/>
+    <w:rsid w:val="00216437"/>
+    <w:rPr>
+      <w:rFonts w:ascii="Times New Roman" w:hAnsi="Times New Roman" w:cs="Times New Roman"/>
+      <w:sz w:val="28"/>
+      <w:szCs w:val="28"/>
+      <w:lang w:eastAsia="zh-CN"/>
     </w:rPr>
   </w:style>
 </w:styles>

</xml_diff>